<commit_message>
Actualizando codigos y plantilla Organizando todo para que la importacion se pueda realizar sin tener en cuenta el orden de las columnas en el excel
</commit_message>
<xml_diff>
--- a/template/template.docx
+++ b/template/template.docx
@@ -38,6 +38,15 @@
         </w:rPr>
         <w:t>INFORME ANATOMOPATOLÓGICO</w:t>
       </w:r>
+    </w:p>
+    <w:p>
+      <w:pPr>
+        <w:spacing w:after="0"/>
+        <w:jc w:val="both"/>
+        <w:rPr>
+          <w:rFonts w:ascii="Arial" w:hAnsi="Arial" w:cs="Arial"/>
+        </w:rPr>
+      </w:pPr>
     </w:p>
     <w:p>
       <w:pPr>
@@ -217,10 +226,27 @@
     </w:p>
     <w:p>
       <w:pPr>
+        <w:spacing w:after="0"/>
+        <w:jc w:val="both"/>
+        <w:rPr>
+          <w:rFonts w:ascii="Arial" w:hAnsi="Arial" w:cs="Arial"/>
+        </w:rPr>
+      </w:pPr>
+    </w:p>
+    <w:p>
+      <w:pPr>
+        <w:spacing w:after="0"/>
+        <w:jc w:val="both"/>
+        <w:rPr>
+          <w:rFonts w:ascii="Arial" w:hAnsi="Arial" w:cs="Arial"/>
+        </w:rPr>
+      </w:pPr>
+    </w:p>
+    <w:p>
+      <w:pPr>
         <w:pStyle w:val="SourceCode"/>
         <w:spacing w:after="0"/>
         <w:rPr>
-          <w:rStyle w:val="VerbatimChar"/>
           <w:rFonts w:ascii="Arial" w:hAnsi="Arial" w:cs="Arial"/>
           <w:lang w:val="es-ES"/>
         </w:rPr>
@@ -271,7 +297,25 @@
           <w:rFonts w:ascii="Arial" w:hAnsi="Arial" w:cs="Arial"/>
           <w:lang w:val="es-ES"/>
         </w:rPr>
-        <w:t>${biopsia_numero}</w:t>
+        <w:t>${</w:t>
+      </w:r>
+      <w:proofErr w:type="spellStart"/>
+      <w:r>
+        <w:rPr>
+          <w:rStyle w:val="VerbatimChar"/>
+          <w:rFonts w:ascii="Arial" w:hAnsi="Arial" w:cs="Arial"/>
+          <w:lang w:val="es-ES"/>
+        </w:rPr>
+        <w:t>biopsia_numero</w:t>
+      </w:r>
+      <w:proofErr w:type="spellEnd"/>
+      <w:r>
+        <w:rPr>
+          <w:rStyle w:val="VerbatimChar"/>
+          <w:rFonts w:ascii="Arial" w:hAnsi="Arial" w:cs="Arial"/>
+          <w:lang w:val="es-ES"/>
+        </w:rPr>
+        <w:t>}</w:t>
       </w:r>
       <w:r>
         <w:rPr>
@@ -310,7 +354,25 @@
           <w:rFonts w:ascii="Arial" w:hAnsi="Arial" w:cs="Arial"/>
           <w:lang w:val="es-ES"/>
         </w:rPr>
-        <w:t>${biopsia_original}</w:t>
+        <w:t>${</w:t>
+      </w:r>
+      <w:proofErr w:type="spellStart"/>
+      <w:r>
+        <w:rPr>
+          <w:rStyle w:val="VerbatimChar"/>
+          <w:rFonts w:ascii="Arial" w:hAnsi="Arial" w:cs="Arial"/>
+          <w:lang w:val="es-ES"/>
+        </w:rPr>
+        <w:t>biopsia_original</w:t>
+      </w:r>
+      <w:proofErr w:type="spellEnd"/>
+      <w:r>
+        <w:rPr>
+          <w:rStyle w:val="VerbatimChar"/>
+          <w:rFonts w:ascii="Arial" w:hAnsi="Arial" w:cs="Arial"/>
+          <w:lang w:val="es-ES"/>
+        </w:rPr>
+        <w:t>}</w:t>
       </w:r>
       <w:r>
         <w:rPr>
@@ -357,7 +419,25 @@
           <w:rFonts w:ascii="Arial" w:hAnsi="Arial" w:cs="Arial"/>
           <w:lang w:val="es-ES"/>
         </w:rPr>
-        <w:t>${organo}</w:t>
+        <w:t>${</w:t>
+      </w:r>
+      <w:proofErr w:type="spellStart"/>
+      <w:r>
+        <w:rPr>
+          <w:rStyle w:val="VerbatimChar"/>
+          <w:rFonts w:ascii="Arial" w:hAnsi="Arial" w:cs="Arial"/>
+          <w:lang w:val="es-ES"/>
+        </w:rPr>
+        <w:t>organo</w:t>
+      </w:r>
+      <w:proofErr w:type="spellEnd"/>
+      <w:r>
+        <w:rPr>
+          <w:rStyle w:val="VerbatimChar"/>
+          <w:rFonts w:ascii="Arial" w:hAnsi="Arial" w:cs="Arial"/>
+          <w:lang w:val="es-ES"/>
+        </w:rPr>
+        <w:t>}</w:t>
       </w:r>
       <w:r>
         <w:rPr>
@@ -372,7 +452,7 @@
           <w:rFonts w:ascii="Arial" w:hAnsi="Arial" w:cs="Arial"/>
           <w:lang w:val="es-ES"/>
         </w:rPr>
-        <w:t xml:space="preserve">FECHA DE RECEPCION: </w:t>
+        <w:t xml:space="preserve">NOMBRE DEL PACIENTE: </w:t>
       </w:r>
       <w:r>
         <w:rPr>
@@ -388,7 +468,25 @@
           <w:rFonts w:ascii="Arial" w:hAnsi="Arial" w:cs="Arial"/>
           <w:lang w:val="es-ES"/>
         </w:rPr>
-        <w:t>${fecha_recepcion}</w:t>
+        <w:t>${</w:t>
+      </w:r>
+      <w:proofErr w:type="spellStart"/>
+      <w:r>
+        <w:rPr>
+          <w:rStyle w:val="VerbatimChar"/>
+          <w:rFonts w:ascii="Arial" w:hAnsi="Arial" w:cs="Arial"/>
+          <w:lang w:val="es-ES"/>
+        </w:rPr>
+        <w:t>nombre_paciente</w:t>
+      </w:r>
+      <w:proofErr w:type="spellEnd"/>
+      <w:r>
+        <w:rPr>
+          <w:rStyle w:val="VerbatimChar"/>
+          <w:rFonts w:ascii="Arial" w:hAnsi="Arial" w:cs="Arial"/>
+          <w:lang w:val="es-ES"/>
+        </w:rPr>
+        <w:t>}</w:t>
       </w:r>
       <w:r>
         <w:rPr>
@@ -403,7 +501,7 @@
           <w:rFonts w:ascii="Arial" w:hAnsi="Arial" w:cs="Arial"/>
           <w:lang w:val="es-ES"/>
         </w:rPr>
-        <w:t>FECHA DE DIAGNOSTICO:</w:t>
+        <w:t xml:space="preserve">HOSPITAL: </w:t>
       </w:r>
       <w:r>
         <w:rPr>
@@ -419,7 +517,23 @@
           <w:rFonts w:ascii="Arial" w:hAnsi="Arial" w:cs="Arial"/>
           <w:lang w:val="es-ES"/>
         </w:rPr>
-        <w:t>${fecha_entrega}</w:t>
+        <w:tab/>
+      </w:r>
+      <w:r>
+        <w:rPr>
+          <w:rStyle w:val="VerbatimChar"/>
+          <w:rFonts w:ascii="Arial" w:hAnsi="Arial" w:cs="Arial"/>
+          <w:lang w:val="es-ES"/>
+        </w:rPr>
+        <w:tab/>
+      </w:r>
+      <w:r>
+        <w:rPr>
+          <w:rStyle w:val="VerbatimChar"/>
+          <w:rFonts w:ascii="Arial" w:hAnsi="Arial" w:cs="Arial"/>
+          <w:lang w:val="es-ES"/>
+        </w:rPr>
+        <w:t>${hospital}</w:t>
       </w:r>
       <w:r>
         <w:rPr>
@@ -427,226 +541,6 @@
           <w:lang w:val="es-ES"/>
         </w:rPr>
         <w:br/>
-      </w:r>
-      <w:r>
-        <w:rPr>
-          <w:rStyle w:val="VerbatimChar"/>
-          <w:rFonts w:ascii="Arial" w:hAnsi="Arial" w:cs="Arial"/>
-          <w:lang w:val="es-ES"/>
-        </w:rPr>
-        <w:t xml:space="preserve">NOMBRE DEL PACIENTE: </w:t>
-      </w:r>
-      <w:r>
-        <w:rPr>
-          <w:rStyle w:val="VerbatimChar"/>
-          <w:rFonts w:ascii="Arial" w:hAnsi="Arial" w:cs="Arial"/>
-          <w:lang w:val="es-ES"/>
-        </w:rPr>
-        <w:tab/>
-      </w:r>
-      <w:r>
-        <w:rPr>
-          <w:rStyle w:val="VerbatimChar"/>
-          <w:rFonts w:ascii="Arial" w:hAnsi="Arial" w:cs="Arial"/>
-          <w:lang w:val="es-ES"/>
-        </w:rPr>
-        <w:t>${nombre_paciente}</w:t>
-      </w:r>
-      <w:r>
-        <w:rPr>
-          <w:rFonts w:ascii="Arial" w:hAnsi="Arial" w:cs="Arial"/>
-          <w:lang w:val="es-ES"/>
-        </w:rPr>
-        <w:br/>
-      </w:r>
-      <w:r>
-        <w:rPr>
-          <w:rStyle w:val="VerbatimChar"/>
-          <w:rFonts w:ascii="Arial" w:hAnsi="Arial" w:cs="Arial"/>
-          <w:lang w:val="es-ES"/>
-        </w:rPr>
-        <w:t xml:space="preserve">CID: </w:t>
-      </w:r>
-      <w:r>
-        <w:rPr>
-          <w:rStyle w:val="VerbatimChar"/>
-          <w:rFonts w:ascii="Arial" w:hAnsi="Arial" w:cs="Arial"/>
-          <w:lang w:val="es-ES"/>
-        </w:rPr>
-        <w:tab/>
-      </w:r>
-      <w:r>
-        <w:rPr>
-          <w:rStyle w:val="VerbatimChar"/>
-          <w:rFonts w:ascii="Arial" w:hAnsi="Arial" w:cs="Arial"/>
-          <w:lang w:val="es-ES"/>
-        </w:rPr>
-        <w:tab/>
-      </w:r>
-      <w:r>
-        <w:rPr>
-          <w:rStyle w:val="VerbatimChar"/>
-          <w:rFonts w:ascii="Arial" w:hAnsi="Arial" w:cs="Arial"/>
-          <w:lang w:val="es-ES"/>
-        </w:rPr>
-        <w:tab/>
-      </w:r>
-      <w:r>
-        <w:rPr>
-          <w:rStyle w:val="VerbatimChar"/>
-          <w:rFonts w:ascii="Arial" w:hAnsi="Arial" w:cs="Arial"/>
-          <w:lang w:val="es-ES"/>
-        </w:rPr>
-        <w:tab/>
-      </w:r>
-      <w:r>
-        <w:rPr>
-          <w:rStyle w:val="VerbatimChar"/>
-          <w:rFonts w:ascii="Arial" w:hAnsi="Arial" w:cs="Arial"/>
-          <w:lang w:val="es-ES"/>
-        </w:rPr>
-        <w:t>${cid</w:t>
-      </w:r>
-      <w:r>
-        <w:rPr>
-          <w:rStyle w:val="VerbatimChar"/>
-          <w:rFonts w:ascii="Arial" w:hAnsi="Arial" w:cs="Arial"/>
-          <w:lang w:val="es-ES"/>
-        </w:rPr>
-        <w:t>_paciente</w:t>
-      </w:r>
-      <w:r>
-        <w:rPr>
-          <w:rStyle w:val="VerbatimChar"/>
-          <w:rFonts w:ascii="Arial" w:hAnsi="Arial" w:cs="Arial"/>
-          <w:lang w:val="es-ES"/>
-        </w:rPr>
-        <w:t>}</w:t>
-      </w:r>
-      <w:r>
-        <w:rPr>
-          <w:rFonts w:ascii="Arial" w:hAnsi="Arial" w:cs="Arial"/>
-          <w:lang w:val="es-ES"/>
-        </w:rPr>
-        <w:br/>
-      </w:r>
-      <w:r>
-        <w:rPr>
-          <w:rStyle w:val="VerbatimChar"/>
-          <w:rFonts w:ascii="Arial" w:hAnsi="Arial" w:cs="Arial"/>
-          <w:lang w:val="es-ES"/>
-        </w:rPr>
-        <w:t xml:space="preserve">HOSPITAL: </w:t>
-      </w:r>
-      <w:r>
-        <w:rPr>
-          <w:rStyle w:val="VerbatimChar"/>
-          <w:rFonts w:ascii="Arial" w:hAnsi="Arial" w:cs="Arial"/>
-          <w:lang w:val="es-ES"/>
-        </w:rPr>
-        <w:tab/>
-      </w:r>
-      <w:r>
-        <w:rPr>
-          <w:rStyle w:val="VerbatimChar"/>
-          <w:rFonts w:ascii="Arial" w:hAnsi="Arial" w:cs="Arial"/>
-          <w:lang w:val="es-ES"/>
-        </w:rPr>
-        <w:tab/>
-      </w:r>
-      <w:r>
-        <w:rPr>
-          <w:rStyle w:val="VerbatimChar"/>
-          <w:rFonts w:ascii="Arial" w:hAnsi="Arial" w:cs="Arial"/>
-          <w:lang w:val="es-ES"/>
-        </w:rPr>
-        <w:tab/>
-      </w:r>
-      <w:r>
-        <w:rPr>
-          <w:rStyle w:val="VerbatimChar"/>
-          <w:rFonts w:ascii="Arial" w:hAnsi="Arial" w:cs="Arial"/>
-          <w:lang w:val="es-ES"/>
-        </w:rPr>
-        <w:t>${hospital}</w:t>
-      </w:r>
-      <w:r>
-        <w:rPr>
-          <w:rFonts w:ascii="Arial" w:hAnsi="Arial" w:cs="Arial"/>
-          <w:lang w:val="es-ES"/>
-        </w:rPr>
-        <w:br/>
-      </w:r>
-      <w:r>
-        <w:rPr>
-          <w:rStyle w:val="VerbatimChar"/>
-          <w:rFonts w:ascii="Arial" w:hAnsi="Arial" w:cs="Arial"/>
-          <w:lang w:val="es-ES"/>
-        </w:rPr>
-        <w:t xml:space="preserve">PROVINCIA: </w:t>
-      </w:r>
-      <w:r>
-        <w:rPr>
-          <w:rStyle w:val="VerbatimChar"/>
-          <w:rFonts w:ascii="Arial" w:hAnsi="Arial" w:cs="Arial"/>
-          <w:lang w:val="es-ES"/>
-        </w:rPr>
-        <w:tab/>
-      </w:r>
-      <w:r>
-        <w:rPr>
-          <w:rStyle w:val="VerbatimChar"/>
-          <w:rFonts w:ascii="Arial" w:hAnsi="Arial" w:cs="Arial"/>
-          <w:lang w:val="es-ES"/>
-        </w:rPr>
-        <w:tab/>
-      </w:r>
-      <w:r>
-        <w:rPr>
-          <w:rStyle w:val="VerbatimChar"/>
-          <w:rFonts w:ascii="Arial" w:hAnsi="Arial" w:cs="Arial"/>
-          <w:lang w:val="es-ES"/>
-        </w:rPr>
-        <w:tab/>
-      </w:r>
-      <w:r>
-        <w:rPr>
-          <w:rStyle w:val="VerbatimChar"/>
-          <w:rFonts w:ascii="Arial" w:hAnsi="Arial" w:cs="Arial"/>
-          <w:lang w:val="es-ES"/>
-        </w:rPr>
-        <w:t>${provincia}</w:t>
-      </w:r>
-      <w:r>
-        <w:rPr>
-          <w:rFonts w:ascii="Arial" w:hAnsi="Arial" w:cs="Arial"/>
-          <w:lang w:val="es-ES"/>
-        </w:rPr>
-        <w:br/>
-      </w:r>
-      <w:r>
-        <w:rPr>
-          <w:rStyle w:val="VerbatimChar"/>
-          <w:rFonts w:ascii="Arial" w:hAnsi="Arial" w:cs="Arial"/>
-          <w:lang w:val="es-ES"/>
-        </w:rPr>
-        <w:t xml:space="preserve">MATERIAL RECIBIDO: </w:t>
-      </w:r>
-      <w:r>
-        <w:rPr>
-          <w:rStyle w:val="VerbatimChar"/>
-          <w:rFonts w:ascii="Arial" w:hAnsi="Arial" w:cs="Arial"/>
-          <w:lang w:val="es-ES"/>
-        </w:rPr>
-        <w:tab/>
-      </w:r>
-      <w:r>
-        <w:rPr>
-          <w:rStyle w:val="VerbatimChar"/>
-          <w:rFonts w:ascii="Arial" w:hAnsi="Arial" w:cs="Arial"/>
-          <w:lang w:val="es-ES"/>
-        </w:rPr>
-        <w:t>${material_recibido}</w:t>
       </w:r>
     </w:p>
     <w:p>
@@ -701,6 +595,7 @@
         <w:spacing w:after="0"/>
         <w:jc w:val="both"/>
         <w:rPr>
+          <w:rStyle w:val="VerbatimChar"/>
           <w:rFonts w:ascii="Arial" w:hAnsi="Arial" w:cs="Arial"/>
           <w:lang w:val="es-ES"/>
         </w:rPr>
@@ -714,46 +609,19 @@
         <w:rPr>
           <w:rStyle w:val="VerbatimChar"/>
           <w:rFonts w:ascii="Arial" w:hAnsi="Arial" w:cs="Arial"/>
-        </w:rPr>
-      </w:pPr>
-      <w:r>
-        <w:rPr>
-          <w:rFonts w:ascii="Arial" w:hAnsi="Arial" w:cs="Arial"/>
-          <w:lang w:val="es-ES"/>
-        </w:rPr>
-        <w:br/>
-      </w:r>
-      <w:r>
-        <w:rPr>
-          <w:rStyle w:val="VerbatimChar"/>
-          <w:rFonts w:ascii="Arial" w:hAnsi="Arial" w:cs="Arial"/>
-        </w:rPr>
-        <w:t xml:space="preserve">PATOLOGOS CONSULTADOS: </w:t>
-      </w:r>
+          <w:lang w:val="es-ES"/>
+        </w:rPr>
+      </w:pPr>
     </w:p>
     <w:p>
       <w:pPr>
         <w:pStyle w:val="SourceCode"/>
         <w:spacing w:after="0"/>
-        <w:rPr>
-          <w:rFonts w:ascii="Arial" w:hAnsi="Arial" w:cs="Arial"/>
-        </w:rPr>
-      </w:pPr>
-      <w:r>
-        <w:rPr>
-          <w:rStyle w:val="VerbatimChar"/>
-          <w:rFonts w:ascii="Arial" w:hAnsi="Arial" w:cs="Arial"/>
-          <w:lang w:val="es-ES"/>
-        </w:rPr>
-        <w:t>${patologo}</w:t>
-      </w:r>
-    </w:p>
-    <w:p>
-      <w:pPr>
-        <w:spacing w:after="0"/>
         <w:jc w:val="both"/>
         <w:rPr>
           <w:rFonts w:ascii="Arial" w:hAnsi="Arial" w:cs="Arial"/>
+          <w:shd w:val="clear" w:color="auto" w:fill="F8F8F8"/>
+          <w:lang w:val="es-ES"/>
         </w:rPr>
       </w:pPr>
     </w:p>
@@ -885,7 +753,27 @@
         <w:sz w:val="18"/>
         <w:szCs w:val="20"/>
       </w:rPr>
-      <w:t>esq. Madam Curie</w:t>
+      <w:t xml:space="preserve">esq. </w:t>
+    </w:r>
+    <w:proofErr w:type="spellStart"/>
+    <w:r>
+      <w:rPr>
+        <w:rFonts w:ascii="Arial" w:eastAsia="Times New Roman" w:hAnsi="Arial" w:cs="Arial"/>
+        <w:color w:val="A6A6A6" w:themeColor="background1" w:themeShade="A6"/>
+        <w:sz w:val="18"/>
+        <w:szCs w:val="20"/>
+      </w:rPr>
+      <w:t>Madam</w:t>
+    </w:r>
+    <w:proofErr w:type="spellEnd"/>
+    <w:r>
+      <w:rPr>
+        <w:rFonts w:ascii="Arial" w:eastAsia="Times New Roman" w:hAnsi="Arial" w:cs="Arial"/>
+        <w:color w:val="A6A6A6" w:themeColor="background1" w:themeShade="A6"/>
+        <w:sz w:val="18"/>
+        <w:szCs w:val="20"/>
+      </w:rPr>
+      <w:t xml:space="preserve"> Curie</w:t>
     </w:r>
     <w:r>
       <w:rPr>

</xml_diff>